<commit_message>
Web page added to the project
</commit_message>
<xml_diff>
--- a/Documentation/Documentacion general (Esp).docx
+++ b/Documentation/Documentacion general (Esp).docx
@@ -30,7 +30,13 @@
         <w:rPr>
           <w:lang w:val="es-AR"/>
         </w:rPr>
-        <w:t xml:space="preserve">Si algo falla, seguramente es el Chrome driver. </w:t>
+        <w:t>Si algo falla, s</w:t>
+      </w:r>
+      <w:r>
+        <w:rPr>
+          <w:lang w:val="es-AR"/>
+        </w:rPr>
+        <w:t>eguramente es el Chrome driver desactualizado.</w:t>
       </w:r>
     </w:p>
     <w:p>
@@ -106,15 +112,7 @@
         <w:rPr>
           <w:lang w:val="es-AR"/>
         </w:rPr>
-        <w:t>AutomaticTestFor</w:t>
-      </w:r>
-      <w:bookmarkStart w:id="0" w:name="_GoBack"/>
-      <w:bookmarkEnd w:id="0"/>
-      <w:r>
-        <w:rPr>
-          <w:lang w:val="es-AR"/>
-        </w:rPr>
-        <w:t>Demo</w:t>
+        <w:t>AutomaticTestForDemo</w:t>
       </w:r>
       <w:proofErr w:type="spellEnd"/>
       <w:r>
@@ -147,6 +145,152 @@
         </w:rPr>
         <w:t>(Idealmente habría que tener más compatibilidad con otros browsers)</w:t>
       </w:r>
+    </w:p>
+    <w:p>
+      <w:pPr>
+        <w:pStyle w:val="Ttulo1"/>
+        <w:rPr>
+          <w:b/>
+          <w:u w:val="single"/>
+          <w:lang w:val="es-AR"/>
+        </w:rPr>
+      </w:pPr>
+      <w:r>
+        <w:rPr>
+          <w:b/>
+          <w:u w:val="single"/>
+          <w:lang w:val="es-AR"/>
+        </w:rPr>
+        <w:t>Como abrir el proy</w:t>
+      </w:r>
+      <w:r>
+        <w:rPr>
+          <w:b/>
+          <w:u w:val="single"/>
+          <w:lang w:val="es-AR"/>
+        </w:rPr>
+        <w:t>ecto</w:t>
+      </w:r>
+    </w:p>
+    <w:p>
+      <w:pPr>
+        <w:rPr>
+          <w:lang w:val="es-AR"/>
+        </w:rPr>
+      </w:pPr>
+      <w:r>
+        <w:rPr>
+          <w:lang w:val="es-AR"/>
+        </w:rPr>
+        <w:t>Ir a la carpeta “Project”</w:t>
+      </w:r>
+    </w:p>
+    <w:p>
+      <w:pPr>
+        <w:pStyle w:val="Prrafodelista"/>
+        <w:numPr>
+          <w:ilvl w:val="0"/>
+          <w:numId w:val="2"/>
+        </w:numPr>
+        <w:rPr>
+          <w:lang w:val="es-AR"/>
+        </w:rPr>
+      </w:pPr>
+      <w:r>
+        <w:rPr>
+          <w:lang w:val="es-AR"/>
+        </w:rPr>
+        <w:t>Ir a la carpeta “Project”</w:t>
+      </w:r>
+      <w:r>
+        <w:rPr>
+          <w:lang w:val="es-AR"/>
+        </w:rPr>
+        <w:t xml:space="preserve">. (Adentro se encuentra una carpeta llamada </w:t>
+      </w:r>
+      <w:proofErr w:type="gramStart"/>
+      <w:r>
+        <w:rPr>
+          <w:lang w:val="es-AR"/>
+        </w:rPr>
+        <w:t>“.idea</w:t>
+      </w:r>
+      <w:proofErr w:type="gramEnd"/>
+      <w:r>
+        <w:rPr>
+          <w:lang w:val="es-AR"/>
+        </w:rPr>
+        <w:t>”)</w:t>
+      </w:r>
+    </w:p>
+    <w:p>
+      <w:pPr>
+        <w:pStyle w:val="Prrafodelista"/>
+        <w:numPr>
+          <w:ilvl w:val="0"/>
+          <w:numId w:val="2"/>
+        </w:numPr>
+        <w:rPr>
+          <w:lang w:val="es-AR"/>
+        </w:rPr>
+      </w:pPr>
+      <w:r>
+        <w:rPr>
+          <w:lang w:val="es-AR"/>
+        </w:rPr>
+        <w:t xml:space="preserve">Ejecutar </w:t>
+      </w:r>
+      <w:proofErr w:type="spellStart"/>
+      <w:r>
+        <w:rPr>
+          <w:lang w:val="es-AR"/>
+        </w:rPr>
+        <w:t>IntelliJ</w:t>
+      </w:r>
+      <w:proofErr w:type="spellEnd"/>
+      <w:r>
+        <w:rPr>
+          <w:lang w:val="es-AR"/>
+        </w:rPr>
+        <w:t xml:space="preserve"> IDEA (o su programa de prefer</w:t>
+      </w:r>
+      <w:bookmarkStart w:id="0" w:name="_GoBack"/>
+      <w:bookmarkEnd w:id="0"/>
+      <w:r>
+        <w:rPr>
+          <w:lang w:val="es-AR"/>
+        </w:rPr>
+        <w:t>encia) y abrir el proyecto “</w:t>
+      </w:r>
+      <w:proofErr w:type="spellStart"/>
+      <w:r>
+        <w:rPr>
+          <w:lang w:val="es-AR"/>
+        </w:rPr>
+        <w:t>AutomaticTestForDemo</w:t>
+      </w:r>
+      <w:proofErr w:type="spellEnd"/>
+      <w:r>
+        <w:rPr>
+          <w:lang w:val="es-AR"/>
+        </w:rPr>
+        <w:t>”</w:t>
+      </w:r>
+    </w:p>
+    <w:p>
+      <w:pPr>
+        <w:pStyle w:val="Prrafodelista"/>
+        <w:rPr>
+          <w:lang w:val="es-AR"/>
+        </w:rPr>
+      </w:pPr>
+    </w:p>
+    <w:p>
+      <w:pPr>
+        <w:rPr>
+          <w:lang w:val="es-AR"/>
+        </w:rPr>
+      </w:pPr>
     </w:p>
     <w:sectPr>
       <w:pgSz w:w="12240" w:h="15840"/>
@@ -273,8 +417,124 @@
       </w:rPr>
     </w:lvl>
   </w:abstractNum>
+  <w:abstractNum w:abstractNumId="1" w15:restartNumberingAfterBreak="0">
+    <w:nsid w:val="668540C4"/>
+    <w:multiLevelType w:val="hybridMultilevel"/>
+    <w:tmpl w:val="E496DA5E"/>
+    <w:lvl w:ilvl="0" w:tplc="0409000F">
+      <w:start w:val="1"/>
+      <w:numFmt w:val="decimal"/>
+      <w:lvlText w:val="%1."/>
+      <w:lvlJc w:val="left"/>
+      <w:pPr>
+        <w:ind w:left="720" w:hanging="360"/>
+      </w:pPr>
+      <w:rPr>
+        <w:rFonts w:hint="default"/>
+      </w:rPr>
+    </w:lvl>
+    <w:lvl w:ilvl="1" w:tplc="04090003" w:tentative="1">
+      <w:start w:val="1"/>
+      <w:numFmt w:val="bullet"/>
+      <w:lvlText w:val="o"/>
+      <w:lvlJc w:val="left"/>
+      <w:pPr>
+        <w:ind w:left="1440" w:hanging="360"/>
+      </w:pPr>
+      <w:rPr>
+        <w:rFonts w:ascii="Courier New" w:hAnsi="Courier New" w:cs="Courier New" w:hint="default"/>
+      </w:rPr>
+    </w:lvl>
+    <w:lvl w:ilvl="2" w:tplc="04090005" w:tentative="1">
+      <w:start w:val="1"/>
+      <w:numFmt w:val="bullet"/>
+      <w:lvlText w:val=""/>
+      <w:lvlJc w:val="left"/>
+      <w:pPr>
+        <w:ind w:left="2160" w:hanging="360"/>
+      </w:pPr>
+      <w:rPr>
+        <w:rFonts w:ascii="Wingdings" w:hAnsi="Wingdings" w:hint="default"/>
+      </w:rPr>
+    </w:lvl>
+    <w:lvl w:ilvl="3" w:tplc="04090001" w:tentative="1">
+      <w:start w:val="1"/>
+      <w:numFmt w:val="bullet"/>
+      <w:lvlText w:val=""/>
+      <w:lvlJc w:val="left"/>
+      <w:pPr>
+        <w:ind w:left="2880" w:hanging="360"/>
+      </w:pPr>
+      <w:rPr>
+        <w:rFonts w:ascii="Symbol" w:hAnsi="Symbol" w:hint="default"/>
+      </w:rPr>
+    </w:lvl>
+    <w:lvl w:ilvl="4" w:tplc="04090003" w:tentative="1">
+      <w:start w:val="1"/>
+      <w:numFmt w:val="bullet"/>
+      <w:lvlText w:val="o"/>
+      <w:lvlJc w:val="left"/>
+      <w:pPr>
+        <w:ind w:left="3600" w:hanging="360"/>
+      </w:pPr>
+      <w:rPr>
+        <w:rFonts w:ascii="Courier New" w:hAnsi="Courier New" w:cs="Courier New" w:hint="default"/>
+      </w:rPr>
+    </w:lvl>
+    <w:lvl w:ilvl="5" w:tplc="04090005" w:tentative="1">
+      <w:start w:val="1"/>
+      <w:numFmt w:val="bullet"/>
+      <w:lvlText w:val=""/>
+      <w:lvlJc w:val="left"/>
+      <w:pPr>
+        <w:ind w:left="4320" w:hanging="360"/>
+      </w:pPr>
+      <w:rPr>
+        <w:rFonts w:ascii="Wingdings" w:hAnsi="Wingdings" w:hint="default"/>
+      </w:rPr>
+    </w:lvl>
+    <w:lvl w:ilvl="6" w:tplc="04090001" w:tentative="1">
+      <w:start w:val="1"/>
+      <w:numFmt w:val="bullet"/>
+      <w:lvlText w:val=""/>
+      <w:lvlJc w:val="left"/>
+      <w:pPr>
+        <w:ind w:left="5040" w:hanging="360"/>
+      </w:pPr>
+      <w:rPr>
+        <w:rFonts w:ascii="Symbol" w:hAnsi="Symbol" w:hint="default"/>
+      </w:rPr>
+    </w:lvl>
+    <w:lvl w:ilvl="7" w:tplc="04090003" w:tentative="1">
+      <w:start w:val="1"/>
+      <w:numFmt w:val="bullet"/>
+      <w:lvlText w:val="o"/>
+      <w:lvlJc w:val="left"/>
+      <w:pPr>
+        <w:ind w:left="5760" w:hanging="360"/>
+      </w:pPr>
+      <w:rPr>
+        <w:rFonts w:ascii="Courier New" w:hAnsi="Courier New" w:cs="Courier New" w:hint="default"/>
+      </w:rPr>
+    </w:lvl>
+    <w:lvl w:ilvl="8" w:tplc="04090005" w:tentative="1">
+      <w:start w:val="1"/>
+      <w:numFmt w:val="bullet"/>
+      <w:lvlText w:val=""/>
+      <w:lvlJc w:val="left"/>
+      <w:pPr>
+        <w:ind w:left="6480" w:hanging="360"/>
+      </w:pPr>
+      <w:rPr>
+        <w:rFonts w:ascii="Wingdings" w:hAnsi="Wingdings" w:hint="default"/>
+      </w:rPr>
+    </w:lvl>
+  </w:abstractNum>
   <w:num w:numId="1">
     <w:abstractNumId w:val="0"/>
+  </w:num>
+  <w:num w:numId="2">
+    <w:abstractNumId w:val="1"/>
   </w:num>
 </w:numbering>
 </file>

</xml_diff>